<commit_message>
UserGuide updated to contain scene location
contains file path to location where majority of work was developed
</commit_message>
<xml_diff>
--- a/Instructions and Final Android Builds, S184605, TomGibbs/UserGuide.docx
+++ b/Instructions and Final Android Builds, S184605, TomGibbs/UserGuide.docx
@@ -173,25 +173,53 @@
           <w:b/>
           <w:u w:val="single"/>
         </w:rPr>
-        <w:t xml:space="preserve"> view</w:t>
-      </w:r>
+        <w:t xml:space="preserve"> view. </w:t>
+      </w:r>
+      <w:r>
+        <w:rPr>
+          <w:b/>
+          <w:u w:val="single"/>
+        </w:rPr>
+        <w:t>Neither scene uses Google Cardboard.</w:t>
+      </w:r>
+    </w:p>
+    <w:p>
+      <w:pPr>
+        <w:rPr>
+          <w:b/>
+          <w:u w:val="single"/>
+        </w:rPr>
+      </w:pPr>
       <w:bookmarkStart w:id="0" w:name="_GoBack"/>
       <w:bookmarkEnd w:id="0"/>
-      <w:r>
-        <w:rPr>
-          <w:b/>
-          <w:u w:val="single"/>
-        </w:rPr>
-        <w:t xml:space="preserve">. </w:t>
-      </w:r>
-      <w:r>
-        <w:rPr>
-          <w:b/>
-          <w:u w:val="single"/>
-        </w:rPr>
-        <w:t>Neither scene uses Google Cardboard.</w:t>
-      </w:r>
-    </w:p>
+    </w:p>
+    <w:p>
+      <w:pPr>
+        <w:pStyle w:val="Heading4"/>
+        <w:shd w:val="clear" w:color="auto" w:fill="B8B8B8"/>
+        <w:rPr>
+          <w:rFonts w:ascii="Arial" w:hAnsi="Arial" w:cs="Arial"/>
+          <w:color w:val="000000"/>
+          <w:sz w:val="23"/>
+          <w:szCs w:val="23"/>
+        </w:rPr>
+      </w:pPr>
+      <w:r>
+        <w:t xml:space="preserve">Main scene worked on: </w:t>
+      </w:r>
+      <w:r>
+        <w:rPr>
+          <w:rFonts w:ascii="Arial" w:hAnsi="Arial" w:cs="Arial"/>
+          <w:b w:val="0"/>
+          <w:bCs w:val="0"/>
+          <w:color w:val="444444"/>
+          <w:sz w:val="23"/>
+          <w:szCs w:val="23"/>
+        </w:rPr>
+        <w:t>[Emerging-Technologies-TomGibbs-S184605\AR_Vuforia_EmergingTech\R34AR_prototype_V2\Assets\_Tom_S184605\Scenes\AtlanticCrossing]</w:t>
+      </w:r>
+    </w:p>
+    <w:p/>
     <w:sectPr>
       <w:headerReference w:type="default" r:id="rId6"/>
       <w:pgSz w:w="11906" w:h="16838"/>
@@ -673,6 +701,26 @@
     <w:name w:val="Normal"/>
     <w:qFormat/>
   </w:style>
+  <w:style w:type="paragraph" w:styleId="Heading4">
+    <w:name w:val="heading 4"/>
+    <w:basedOn w:val="Normal"/>
+    <w:link w:val="Heading4Char"/>
+    <w:uiPriority w:val="9"/>
+    <w:qFormat/>
+    <w:rsid w:val="00BF39A5"/>
+    <w:pPr>
+      <w:spacing w:before="100" w:beforeAutospacing="1" w:after="100" w:afterAutospacing="1" w:line="240" w:lineRule="auto"/>
+      <w:outlineLvl w:val="3"/>
+    </w:pPr>
+    <w:rPr>
+      <w:rFonts w:ascii="Times New Roman" w:eastAsia="Times New Roman" w:hAnsi="Times New Roman" w:cs="Times New Roman"/>
+      <w:b/>
+      <w:bCs/>
+      <w:sz w:val="24"/>
+      <w:szCs w:val="24"/>
+      <w:lang w:eastAsia="en-GB"/>
+    </w:rPr>
+  </w:style>
   <w:style w:type="character" w:default="1" w:styleId="DefaultParagraphFont">
     <w:name w:val="Default Paragraph Font"/>
     <w:uiPriority w:val="1"/>
@@ -743,6 +791,21 @@
     <w:link w:val="Footer"/>
     <w:uiPriority w:val="99"/>
     <w:rsid w:val="00A75216"/>
+  </w:style>
+  <w:style w:type="character" w:customStyle="1" w:styleId="Heading4Char">
+    <w:name w:val="Heading 4 Char"/>
+    <w:basedOn w:val="DefaultParagraphFont"/>
+    <w:link w:val="Heading4"/>
+    <w:uiPriority w:val="9"/>
+    <w:rsid w:val="00BF39A5"/>
+    <w:rPr>
+      <w:rFonts w:ascii="Times New Roman" w:eastAsia="Times New Roman" w:hAnsi="Times New Roman" w:cs="Times New Roman"/>
+      <w:b/>
+      <w:bCs/>
+      <w:sz w:val="24"/>
+      <w:szCs w:val="24"/>
+      <w:lang w:eastAsia="en-GB"/>
+    </w:rPr>
   </w:style>
 </w:styles>
 </file>

</xml_diff>